<commit_message>
file name changes - SEE README
</commit_message>
<xml_diff>
--- a/README.docx
+++ b/README.docx
@@ -35,6 +35,12 @@
       </w:r>
     </w:p>
     <w:p>
+      <w:pPr>
+        <w:rPr>
+          <w:b/>
+          <w:bCs/>
+        </w:rPr>
+      </w:pPr>
       <w:r>
         <w:t>Last update on</w:t>
       </w:r>
@@ -58,241 +64,1373 @@
     </w:p>
     <w:p/>
     <w:p>
-      <w:pPr>
-        <w:spacing w:after="0" w:line="240" w:lineRule="auto"/>
-        <w:contextualSpacing/>
-      </w:pPr>
       <w:r>
-        <w:t>meanfilt2</w:t>
-      </w:r>
-      <w:r>
-        <w:t>.m</w:t>
+        <w:t>Folder: light blue cell background. File: white cell background.</w:t>
       </w:r>
     </w:p>
-    <w:p>
-      <w:pPr>
-        <w:spacing w:after="0" w:line="240" w:lineRule="auto"/>
-        <w:ind w:firstLine="720"/>
-        <w:contextualSpacing/>
-      </w:pPr>
-      <w:r>
-        <w:t>Used in:</w:t>
-      </w:r>
-      <w:r>
-        <w:t xml:space="preserve"> MfgAnalyzerV</w:t>
-      </w:r>
-      <w:r>
-        <w:t>2</w:t>
-      </w:r>
-    </w:p>
+    <w:tbl>
+      <w:tblPr>
+        <w:tblStyle w:val="TableGrid"/>
+        <w:tblW w:w="9625" w:type="dxa"/>
+        <w:tblLayout w:type="fixed"/>
+        <w:tblLook w:val="04A0" w:firstRow="1" w:lastRow="0" w:firstColumn="1" w:lastColumn="0" w:noHBand="0" w:noVBand="1"/>
+      </w:tblPr>
+      <w:tblGrid>
+        <w:gridCol w:w="1345"/>
+        <w:gridCol w:w="810"/>
+        <w:gridCol w:w="3420"/>
+        <w:gridCol w:w="2160"/>
+        <w:gridCol w:w="1890"/>
+      </w:tblGrid>
+      <w:tr>
+        <w:tc>
+          <w:tcPr>
+            <w:tcW w:w="1345" w:type="dxa"/>
+          </w:tcPr>
+          <w:p>
+            <w:pPr>
+              <w:rPr>
+                <w:sz w:val="20"/>
+                <w:szCs w:val="20"/>
+              </w:rPr>
+            </w:pPr>
+            <w:r>
+              <w:rPr>
+                <w:sz w:val="20"/>
+                <w:szCs w:val="20"/>
+              </w:rPr>
+              <w:t>File type</w:t>
+            </w:r>
+          </w:p>
+        </w:tc>
+        <w:tc>
+          <w:tcPr>
+            <w:tcW w:w="810" w:type="dxa"/>
+          </w:tcPr>
+          <w:p>
+            <w:pPr>
+              <w:rPr>
+                <w:sz w:val="20"/>
+                <w:szCs w:val="20"/>
+              </w:rPr>
+            </w:pPr>
+            <w:r>
+              <w:rPr>
+                <w:sz w:val="20"/>
+                <w:szCs w:val="20"/>
+              </w:rPr>
+              <w:t>File Format</w:t>
+            </w:r>
+          </w:p>
+        </w:tc>
+        <w:tc>
+          <w:tcPr>
+            <w:tcW w:w="3420" w:type="dxa"/>
+          </w:tcPr>
+          <w:p>
+            <w:pPr>
+              <w:rPr>
+                <w:sz w:val="20"/>
+                <w:szCs w:val="20"/>
+              </w:rPr>
+            </w:pPr>
+            <w:r>
+              <w:rPr>
+                <w:sz w:val="20"/>
+                <w:szCs w:val="20"/>
+              </w:rPr>
+              <w:t>Unique Characteristics</w:t>
+            </w:r>
+          </w:p>
+        </w:tc>
+        <w:tc>
+          <w:tcPr>
+            <w:tcW w:w="2160" w:type="dxa"/>
+          </w:tcPr>
+          <w:p>
+            <w:pPr>
+              <w:rPr>
+                <w:sz w:val="20"/>
+                <w:szCs w:val="20"/>
+              </w:rPr>
+            </w:pPr>
+            <w:r>
+              <w:rPr>
+                <w:sz w:val="20"/>
+                <w:szCs w:val="20"/>
+              </w:rPr>
+              <w:t>Multiple Versions?</w:t>
+            </w:r>
+          </w:p>
+        </w:tc>
+        <w:tc>
+          <w:tcPr>
+            <w:tcW w:w="1890" w:type="dxa"/>
+          </w:tcPr>
+          <w:p>
+            <w:pPr>
+              <w:rPr>
+                <w:b/>
+                <w:bCs/>
+                <w:sz w:val="20"/>
+                <w:szCs w:val="20"/>
+              </w:rPr>
+            </w:pPr>
+            <w:r>
+              <w:rPr>
+                <w:b/>
+                <w:bCs/>
+                <w:sz w:val="20"/>
+                <w:szCs w:val="20"/>
+              </w:rPr>
+              <w:t>Data file name</w:t>
+            </w:r>
+          </w:p>
+        </w:tc>
+      </w:tr>
+      <w:tr>
+        <w:tc>
+          <w:tcPr>
+            <w:tcW w:w="1345" w:type="dxa"/>
+          </w:tcPr>
+          <w:p>
+            <w:pPr>
+              <w:rPr>
+                <w:sz w:val="20"/>
+                <w:szCs w:val="20"/>
+              </w:rPr>
+            </w:pPr>
+            <w:r>
+              <w:rPr>
+                <w:sz w:val="20"/>
+                <w:szCs w:val="20"/>
+              </w:rPr>
+              <w:t>Simulator Data</w:t>
+            </w:r>
+          </w:p>
+        </w:tc>
+        <w:tc>
+          <w:tcPr>
+            <w:tcW w:w="810" w:type="dxa"/>
+          </w:tcPr>
+          <w:p>
+            <w:pPr>
+              <w:rPr>
+                <w:sz w:val="20"/>
+                <w:szCs w:val="20"/>
+              </w:rPr>
+            </w:pPr>
+            <w:proofErr w:type="gramStart"/>
+            <w:r>
+              <w:rPr>
+                <w:sz w:val="20"/>
+                <w:szCs w:val="20"/>
+              </w:rPr>
+              <w:t>.mat</w:t>
+            </w:r>
+            <w:proofErr w:type="gramEnd"/>
+          </w:p>
+        </w:tc>
+        <w:tc>
+          <w:tcPr>
+            <w:tcW w:w="3420" w:type="dxa"/>
+          </w:tcPr>
+          <w:p>
+            <w:pPr>
+              <w:rPr>
+                <w:sz w:val="20"/>
+                <w:szCs w:val="20"/>
+              </w:rPr>
+            </w:pPr>
+            <w:r>
+              <w:rPr>
+                <w:sz w:val="20"/>
+                <w:szCs w:val="20"/>
+              </w:rPr>
+              <w:t>Structure with 195 elements. Each element has 2 fields, Input and Output, to record data used or generated in each manufacturing scenario simulation</w:t>
+            </w:r>
+          </w:p>
+          <w:p>
+            <w:pPr>
+              <w:rPr>
+                <w:sz w:val="20"/>
+                <w:szCs w:val="20"/>
+              </w:rPr>
+            </w:pPr>
+          </w:p>
+          <w:p>
+            <w:pPr>
+              <w:rPr>
+                <w:sz w:val="20"/>
+                <w:szCs w:val="20"/>
+              </w:rPr>
+            </w:pPr>
+            <w:r>
+              <w:rPr>
+                <w:sz w:val="20"/>
+                <w:szCs w:val="20"/>
+              </w:rPr>
+              <w:t>Data can come from main script (</w:t>
+            </w:r>
+            <w:r>
+              <w:rPr>
+                <w:sz w:val="20"/>
+                <w:szCs w:val="20"/>
+              </w:rPr>
+              <w:t>Script_RiskEvalPlat_v01.m</w:t>
+            </w:r>
+            <w:r>
+              <w:rPr>
+                <w:b/>
+                <w:bCs/>
+                <w:sz w:val="20"/>
+                <w:szCs w:val="20"/>
+              </w:rPr>
+              <w:t>)</w:t>
+            </w:r>
+          </w:p>
+        </w:tc>
+        <w:tc>
+          <w:tcPr>
+            <w:tcW w:w="2160" w:type="dxa"/>
+          </w:tcPr>
+          <w:p>
+            <w:pPr>
+              <w:rPr>
+                <w:sz w:val="20"/>
+                <w:szCs w:val="20"/>
+              </w:rPr>
+            </w:pPr>
+            <w:r>
+              <w:rPr>
+                <w:sz w:val="20"/>
+                <w:szCs w:val="20"/>
+              </w:rPr>
+              <w:t>No (for now)</w:t>
+            </w:r>
+          </w:p>
+        </w:tc>
+        <w:tc>
+          <w:tcPr>
+            <w:tcW w:w="1890" w:type="dxa"/>
+          </w:tcPr>
+          <w:p>
+            <w:pPr>
+              <w:rPr>
+                <w:b/>
+                <w:bCs/>
+                <w:sz w:val="20"/>
+                <w:szCs w:val="20"/>
+              </w:rPr>
+            </w:pPr>
+            <w:r>
+              <w:rPr>
+                <w:b/>
+                <w:bCs/>
+                <w:sz w:val="20"/>
+                <w:szCs w:val="20"/>
+              </w:rPr>
+              <w:t>ExperimentSet.mat</w:t>
+            </w:r>
+          </w:p>
+        </w:tc>
+      </w:tr>
+      <w:tr>
+        <w:tc>
+          <w:tcPr>
+            <w:tcW w:w="1345" w:type="dxa"/>
+          </w:tcPr>
+          <w:p>
+            <w:pPr>
+              <w:rPr>
+                <w:sz w:val="20"/>
+                <w:szCs w:val="20"/>
+              </w:rPr>
+            </w:pPr>
+            <w:r>
+              <w:rPr>
+                <w:sz w:val="20"/>
+                <w:szCs w:val="20"/>
+              </w:rPr>
+              <w:t>M-File Simulator Function</w:t>
+            </w:r>
+          </w:p>
+        </w:tc>
+        <w:tc>
+          <w:tcPr>
+            <w:tcW w:w="810" w:type="dxa"/>
+          </w:tcPr>
+          <w:p>
+            <w:pPr>
+              <w:rPr>
+                <w:sz w:val="20"/>
+                <w:szCs w:val="20"/>
+              </w:rPr>
+            </w:pPr>
+            <w:r>
+              <w:rPr>
+                <w:sz w:val="20"/>
+                <w:szCs w:val="20"/>
+              </w:rPr>
+              <w:t>.m</w:t>
+            </w:r>
+          </w:p>
+        </w:tc>
+        <w:tc>
+          <w:tcPr>
+            <w:tcW w:w="3420" w:type="dxa"/>
+          </w:tcPr>
+          <w:p>
+            <w:pPr>
+              <w:contextualSpacing/>
+              <w:rPr>
+                <w:sz w:val="20"/>
+                <w:szCs w:val="20"/>
+              </w:rPr>
+            </w:pPr>
+            <w:r>
+              <w:rPr>
+                <w:sz w:val="20"/>
+                <w:szCs w:val="20"/>
+              </w:rPr>
+              <w:t>Manufacturing Scenario Simulator Function</w:t>
+            </w:r>
+          </w:p>
+          <w:p>
+            <w:pPr>
+              <w:contextualSpacing/>
+              <w:rPr>
+                <w:sz w:val="20"/>
+                <w:szCs w:val="20"/>
+              </w:rPr>
+            </w:pPr>
+          </w:p>
+          <w:p>
+            <w:pPr>
+              <w:contextualSpacing/>
+              <w:rPr>
+                <w:sz w:val="20"/>
+                <w:szCs w:val="20"/>
+              </w:rPr>
+            </w:pPr>
+            <w:r>
+              <w:rPr>
+                <w:sz w:val="20"/>
+                <w:szCs w:val="20"/>
+              </w:rPr>
+              <w:t>Used in</w:t>
+            </w:r>
+            <w:r>
+              <w:rPr>
+                <w:sz w:val="20"/>
+                <w:szCs w:val="20"/>
+              </w:rPr>
+              <w:t>: Script_RiskEvalPlat</w:t>
+            </w:r>
+            <w:r>
+              <w:rPr>
+                <w:sz w:val="20"/>
+                <w:szCs w:val="20"/>
+              </w:rPr>
+              <w:t>_v01</w:t>
+            </w:r>
+            <w:r>
+              <w:rPr>
+                <w:sz w:val="20"/>
+                <w:szCs w:val="20"/>
+              </w:rPr>
+              <w:t>.m</w:t>
+            </w:r>
+          </w:p>
+          <w:p>
+            <w:pPr>
+              <w:contextualSpacing/>
+              <w:rPr>
+                <w:sz w:val="20"/>
+                <w:szCs w:val="20"/>
+              </w:rPr>
+            </w:pPr>
+          </w:p>
+          <w:p>
+            <w:pPr>
+              <w:contextualSpacing/>
+              <w:rPr>
+                <w:sz w:val="20"/>
+                <w:szCs w:val="20"/>
+              </w:rPr>
+            </w:pPr>
+            <w:r>
+              <w:rPr>
+                <w:sz w:val="20"/>
+                <w:szCs w:val="20"/>
+              </w:rPr>
+              <w:t>Functions used: FunMeanFilt_v02</w:t>
+            </w:r>
+            <w:r>
+              <w:rPr>
+                <w:sz w:val="20"/>
+                <w:szCs w:val="20"/>
+              </w:rPr>
+              <w:t>.m</w:t>
+            </w:r>
+          </w:p>
+        </w:tc>
+        <w:tc>
+          <w:tcPr>
+            <w:tcW w:w="2160" w:type="dxa"/>
+          </w:tcPr>
+          <w:p>
+            <w:pPr>
+              <w:rPr>
+                <w:sz w:val="20"/>
+                <w:szCs w:val="20"/>
+              </w:rPr>
+            </w:pPr>
+            <w:r>
+              <w:rPr>
+                <w:sz w:val="20"/>
+                <w:szCs w:val="20"/>
+              </w:rPr>
+              <w:t xml:space="preserve">Yes, other version in folder “Project1 _ </w:t>
+            </w:r>
+            <w:proofErr w:type="gramStart"/>
+            <w:r>
+              <w:rPr>
+                <w:sz w:val="20"/>
+                <w:szCs w:val="20"/>
+              </w:rPr>
+              <w:t>Multi stage</w:t>
+            </w:r>
+            <w:proofErr w:type="gramEnd"/>
+            <w:r>
+              <w:rPr>
+                <w:sz w:val="20"/>
+                <w:szCs w:val="20"/>
+              </w:rPr>
+              <w:t xml:space="preserve"> Production Simulator,” by name of</w:t>
+            </w:r>
+            <w:r>
+              <w:rPr>
+                <w:sz w:val="20"/>
+                <w:szCs w:val="20"/>
+              </w:rPr>
+              <w:t xml:space="preserve"> MfgAnalyzerV1</w:t>
+            </w:r>
+            <w:r>
+              <w:rPr>
+                <w:sz w:val="20"/>
+                <w:szCs w:val="20"/>
+              </w:rPr>
+              <w:t>.m</w:t>
+            </w:r>
+          </w:p>
+        </w:tc>
+        <w:tc>
+          <w:tcPr>
+            <w:tcW w:w="1890" w:type="dxa"/>
+          </w:tcPr>
+          <w:p>
+            <w:pPr>
+              <w:rPr>
+                <w:b/>
+                <w:bCs/>
+                <w:sz w:val="20"/>
+                <w:szCs w:val="20"/>
+              </w:rPr>
+            </w:pPr>
+            <w:r>
+              <w:rPr>
+                <w:b/>
+                <w:bCs/>
+                <w:sz w:val="20"/>
+                <w:szCs w:val="20"/>
+              </w:rPr>
+              <w:t>FunMfgSimulator_v02</w:t>
+            </w:r>
+            <w:r>
+              <w:rPr>
+                <w:b/>
+                <w:bCs/>
+                <w:sz w:val="20"/>
+                <w:szCs w:val="20"/>
+              </w:rPr>
+              <w:t>.m</w:t>
+            </w:r>
+          </w:p>
+        </w:tc>
+      </w:tr>
+      <w:tr>
+        <w:tc>
+          <w:tcPr>
+            <w:tcW w:w="1345" w:type="dxa"/>
+          </w:tcPr>
+          <w:p>
+            <w:pPr>
+              <w:rPr>
+                <w:sz w:val="20"/>
+                <w:szCs w:val="20"/>
+              </w:rPr>
+            </w:pPr>
+            <w:r>
+              <w:rPr>
+                <w:sz w:val="20"/>
+                <w:szCs w:val="20"/>
+              </w:rPr>
+              <w:t>M-File Math Function</w:t>
+            </w:r>
+          </w:p>
+        </w:tc>
+        <w:tc>
+          <w:tcPr>
+            <w:tcW w:w="810" w:type="dxa"/>
+          </w:tcPr>
+          <w:p>
+            <w:pPr>
+              <w:rPr>
+                <w:sz w:val="20"/>
+                <w:szCs w:val="20"/>
+              </w:rPr>
+            </w:pPr>
+            <w:r>
+              <w:rPr>
+                <w:sz w:val="20"/>
+                <w:szCs w:val="20"/>
+              </w:rPr>
+              <w:t>.m</w:t>
+            </w:r>
+          </w:p>
+        </w:tc>
+        <w:tc>
+          <w:tcPr>
+            <w:tcW w:w="3420" w:type="dxa"/>
+          </w:tcPr>
+          <w:p>
+            <w:pPr>
+              <w:rPr>
+                <w:sz w:val="20"/>
+                <w:szCs w:val="20"/>
+              </w:rPr>
+            </w:pPr>
+            <w:r>
+              <w:rPr>
+                <w:sz w:val="20"/>
+                <w:szCs w:val="20"/>
+              </w:rPr>
+              <w:t>Mean Filter Function</w:t>
+            </w:r>
+          </w:p>
+          <w:p>
+            <w:pPr>
+              <w:rPr>
+                <w:sz w:val="20"/>
+                <w:szCs w:val="20"/>
+              </w:rPr>
+            </w:pPr>
+          </w:p>
+          <w:p>
+            <w:pPr>
+              <w:rPr>
+                <w:sz w:val="20"/>
+                <w:szCs w:val="20"/>
+              </w:rPr>
+            </w:pPr>
+            <w:r>
+              <w:rPr>
+                <w:sz w:val="20"/>
+                <w:szCs w:val="20"/>
+              </w:rPr>
+              <w:t xml:space="preserve">Used in: </w:t>
+            </w:r>
+            <w:r>
+              <w:rPr>
+                <w:sz w:val="20"/>
+                <w:szCs w:val="20"/>
+              </w:rPr>
+              <w:t>FunMfgSimulator_v02.m</w:t>
+            </w:r>
+          </w:p>
+        </w:tc>
+        <w:tc>
+          <w:tcPr>
+            <w:tcW w:w="2160" w:type="dxa"/>
+          </w:tcPr>
+          <w:p>
+            <w:pPr>
+              <w:rPr>
+                <w:sz w:val="20"/>
+                <w:szCs w:val="20"/>
+              </w:rPr>
+            </w:pPr>
+            <w:r>
+              <w:rPr>
+                <w:sz w:val="20"/>
+                <w:szCs w:val="20"/>
+              </w:rPr>
+              <w:t xml:space="preserve">Yes, other versions in folder “Project1 _ Multi stage Production Simulator,” by names of </w:t>
+            </w:r>
+            <w:proofErr w:type="spellStart"/>
+            <w:proofErr w:type="gramStart"/>
+            <w:r>
+              <w:rPr>
+                <w:sz w:val="20"/>
+                <w:szCs w:val="20"/>
+              </w:rPr>
+              <w:t>meanfilt</w:t>
+            </w:r>
+            <w:proofErr w:type="spellEnd"/>
+            <w:r>
+              <w:rPr>
+                <w:sz w:val="20"/>
+                <w:szCs w:val="20"/>
+              </w:rPr>
+              <w:t>[</w:t>
+            </w:r>
+            <w:proofErr w:type="gramEnd"/>
+            <w:r>
+              <w:rPr>
+                <w:sz w:val="20"/>
+                <w:szCs w:val="20"/>
+              </w:rPr>
+              <w:t>#</w:t>
+            </w:r>
+            <w:r>
+              <w:rPr>
+                <w:sz w:val="20"/>
+                <w:szCs w:val="20"/>
+              </w:rPr>
+              <w:t>]</w:t>
+            </w:r>
+            <w:r>
+              <w:rPr>
+                <w:sz w:val="20"/>
+                <w:szCs w:val="20"/>
+              </w:rPr>
+              <w:t>.m</w:t>
+            </w:r>
+          </w:p>
+        </w:tc>
+        <w:tc>
+          <w:tcPr>
+            <w:tcW w:w="1890" w:type="dxa"/>
+          </w:tcPr>
+          <w:p>
+            <w:pPr>
+              <w:rPr>
+                <w:b/>
+                <w:bCs/>
+                <w:sz w:val="20"/>
+                <w:szCs w:val="20"/>
+              </w:rPr>
+            </w:pPr>
+            <w:r>
+              <w:rPr>
+                <w:b/>
+                <w:bCs/>
+                <w:sz w:val="20"/>
+                <w:szCs w:val="20"/>
+              </w:rPr>
+              <w:t>FunMeanFilt_v02.m</w:t>
+            </w:r>
+          </w:p>
+        </w:tc>
+      </w:tr>
+      <w:tr>
+        <w:tc>
+          <w:tcPr>
+            <w:tcW w:w="1345" w:type="dxa"/>
+          </w:tcPr>
+          <w:p>
+            <w:pPr>
+              <w:rPr>
+                <w:sz w:val="20"/>
+                <w:szCs w:val="20"/>
+              </w:rPr>
+            </w:pPr>
+            <w:r>
+              <w:rPr>
+                <w:sz w:val="20"/>
+                <w:szCs w:val="20"/>
+              </w:rPr>
+              <w:t>M-File Visualization Function</w:t>
+            </w:r>
+          </w:p>
+        </w:tc>
+        <w:tc>
+          <w:tcPr>
+            <w:tcW w:w="810" w:type="dxa"/>
+          </w:tcPr>
+          <w:p>
+            <w:pPr>
+              <w:rPr>
+                <w:sz w:val="20"/>
+                <w:szCs w:val="20"/>
+              </w:rPr>
+            </w:pPr>
+            <w:r>
+              <w:rPr>
+                <w:sz w:val="20"/>
+                <w:szCs w:val="20"/>
+              </w:rPr>
+              <w:t>.m</w:t>
+            </w:r>
+          </w:p>
+        </w:tc>
+        <w:tc>
+          <w:tcPr>
+            <w:tcW w:w="3420" w:type="dxa"/>
+          </w:tcPr>
+          <w:p>
+            <w:pPr>
+              <w:contextualSpacing/>
+            </w:pPr>
+            <w:r>
+              <w:t>Plot-making Function</w:t>
+            </w:r>
+          </w:p>
+          <w:p>
+            <w:pPr>
+              <w:contextualSpacing/>
+            </w:pPr>
+          </w:p>
+          <w:p>
+            <w:pPr>
+              <w:contextualSpacing/>
+            </w:pPr>
+            <w:r>
+              <w:t xml:space="preserve">Used in: </w:t>
+            </w:r>
+            <w:r>
+              <w:rPr>
+                <w:sz w:val="20"/>
+                <w:szCs w:val="20"/>
+              </w:rPr>
+              <w:t>Script_RiskEvalPlat</w:t>
+            </w:r>
+            <w:r>
+              <w:rPr>
+                <w:sz w:val="20"/>
+                <w:szCs w:val="20"/>
+              </w:rPr>
+              <w:t>_v01</w:t>
+            </w:r>
+            <w:r>
+              <w:rPr>
+                <w:sz w:val="20"/>
+                <w:szCs w:val="20"/>
+              </w:rPr>
+              <w:t>.m</w:t>
+            </w:r>
+          </w:p>
+          <w:p>
+            <w:pPr>
+              <w:contextualSpacing/>
+            </w:pPr>
+            <w:r>
+              <w:t>Input dataset</w:t>
+            </w:r>
+            <w:r>
+              <w:t xml:space="preserve"> may be from</w:t>
+            </w:r>
+            <w:r>
+              <w:t>: Experiment</w:t>
+            </w:r>
+            <w:r>
+              <w:t>Set.mat</w:t>
+            </w:r>
+          </w:p>
+        </w:tc>
+        <w:tc>
+          <w:tcPr>
+            <w:tcW w:w="2160" w:type="dxa"/>
+          </w:tcPr>
+          <w:p>
+            <w:pPr>
+              <w:rPr>
+                <w:sz w:val="20"/>
+                <w:szCs w:val="20"/>
+              </w:rPr>
+            </w:pPr>
+            <w:r>
+              <w:rPr>
+                <w:sz w:val="20"/>
+                <w:szCs w:val="20"/>
+              </w:rPr>
+              <w:t xml:space="preserve">Yes, other versions in folder “Project1 _ Multi stage Production Simulator,” by names of </w:t>
+            </w:r>
+            <w:proofErr w:type="spellStart"/>
+            <w:proofErr w:type="gramStart"/>
+            <w:r>
+              <w:rPr>
+                <w:sz w:val="20"/>
+                <w:szCs w:val="20"/>
+              </w:rPr>
+              <w:t>MakePlots</w:t>
+            </w:r>
+            <w:proofErr w:type="spellEnd"/>
+            <w:r>
+              <w:rPr>
+                <w:sz w:val="20"/>
+                <w:szCs w:val="20"/>
+              </w:rPr>
+              <w:t>[</w:t>
+            </w:r>
+            <w:proofErr w:type="gramEnd"/>
+            <w:r>
+              <w:rPr>
+                <w:sz w:val="20"/>
+                <w:szCs w:val="20"/>
+              </w:rPr>
+              <w:t>#</w:t>
+            </w:r>
+            <w:r>
+              <w:rPr>
+                <w:sz w:val="20"/>
+                <w:szCs w:val="20"/>
+              </w:rPr>
+              <w:t>]</w:t>
+            </w:r>
+            <w:r>
+              <w:rPr>
+                <w:sz w:val="20"/>
+                <w:szCs w:val="20"/>
+              </w:rPr>
+              <w:t>.m</w:t>
+            </w:r>
+          </w:p>
+        </w:tc>
+        <w:tc>
+          <w:tcPr>
+            <w:tcW w:w="1890" w:type="dxa"/>
+          </w:tcPr>
+          <w:p>
+            <w:pPr>
+              <w:contextualSpacing/>
+              <w:rPr>
+                <w:b/>
+                <w:bCs/>
+              </w:rPr>
+            </w:pPr>
+            <w:r>
+              <w:rPr>
+                <w:b/>
+                <w:bCs/>
+              </w:rPr>
+              <w:t>Fun</w:t>
+            </w:r>
+            <w:r>
+              <w:rPr>
+                <w:b/>
+                <w:bCs/>
+              </w:rPr>
+              <w:t>MakePlots</w:t>
+            </w:r>
+            <w:r>
+              <w:rPr>
+                <w:b/>
+                <w:bCs/>
+              </w:rPr>
+              <w:t>_v0</w:t>
+            </w:r>
+            <w:r>
+              <w:rPr>
+                <w:b/>
+                <w:bCs/>
+              </w:rPr>
+              <w:t>2.m</w:t>
+            </w:r>
+          </w:p>
+          <w:p>
+            <w:pPr>
+              <w:rPr>
+                <w:b/>
+                <w:bCs/>
+                <w:sz w:val="20"/>
+                <w:szCs w:val="20"/>
+              </w:rPr>
+            </w:pPr>
+          </w:p>
+        </w:tc>
+      </w:tr>
+      <w:tr>
+        <w:tc>
+          <w:tcPr>
+            <w:tcW w:w="1345" w:type="dxa"/>
+          </w:tcPr>
+          <w:p>
+            <w:pPr>
+              <w:rPr>
+                <w:sz w:val="20"/>
+                <w:szCs w:val="20"/>
+              </w:rPr>
+            </w:pPr>
+            <w:r>
+              <w:rPr>
+                <w:sz w:val="20"/>
+                <w:szCs w:val="20"/>
+              </w:rPr>
+              <w:t>M-File Main Script</w:t>
+            </w:r>
+          </w:p>
+        </w:tc>
+        <w:tc>
+          <w:tcPr>
+            <w:tcW w:w="810" w:type="dxa"/>
+          </w:tcPr>
+          <w:p>
+            <w:pPr>
+              <w:rPr>
+                <w:sz w:val="20"/>
+                <w:szCs w:val="20"/>
+              </w:rPr>
+            </w:pPr>
+            <w:r>
+              <w:rPr>
+                <w:sz w:val="20"/>
+                <w:szCs w:val="20"/>
+              </w:rPr>
+              <w:t>.m</w:t>
+            </w:r>
+          </w:p>
+        </w:tc>
+        <w:tc>
+          <w:tcPr>
+            <w:tcW w:w="3420" w:type="dxa"/>
+          </w:tcPr>
+          <w:p>
+            <w:pPr>
+              <w:rPr>
+                <w:sz w:val="20"/>
+                <w:szCs w:val="20"/>
+              </w:rPr>
+            </w:pPr>
+            <w:r>
+              <w:rPr>
+                <w:sz w:val="20"/>
+                <w:szCs w:val="20"/>
+              </w:rPr>
+              <w:t>Main Script!</w:t>
+            </w:r>
+          </w:p>
+          <w:p>
+            <w:pPr>
+              <w:rPr>
+                <w:sz w:val="20"/>
+                <w:szCs w:val="20"/>
+              </w:rPr>
+            </w:pPr>
+          </w:p>
+          <w:p>
+            <w:pPr>
+              <w:rPr>
+                <w:sz w:val="20"/>
+                <w:szCs w:val="20"/>
+              </w:rPr>
+            </w:pPr>
+            <w:r>
+              <w:rPr>
+                <w:sz w:val="20"/>
+                <w:szCs w:val="20"/>
+              </w:rPr>
+              <w:t>Calls on the following functions:</w:t>
+            </w:r>
+          </w:p>
+          <w:p>
+            <w:pPr>
+              <w:rPr>
+                <w:sz w:val="20"/>
+                <w:szCs w:val="20"/>
+              </w:rPr>
+            </w:pPr>
+            <w:proofErr w:type="spellStart"/>
+            <w:r>
+              <w:rPr>
+                <w:sz w:val="20"/>
+                <w:szCs w:val="20"/>
+              </w:rPr>
+              <w:t>randfixedsum.m</w:t>
+            </w:r>
+            <w:proofErr w:type="spellEnd"/>
+          </w:p>
+          <w:p>
+            <w:pPr>
+              <w:rPr>
+                <w:sz w:val="20"/>
+                <w:szCs w:val="20"/>
+              </w:rPr>
+            </w:pPr>
+            <w:r>
+              <w:rPr>
+                <w:sz w:val="20"/>
+                <w:szCs w:val="20"/>
+              </w:rPr>
+              <w:t>FunMakePlots_v02.m</w:t>
+            </w:r>
+          </w:p>
+          <w:p>
+            <w:pPr>
+              <w:rPr>
+                <w:sz w:val="20"/>
+                <w:szCs w:val="20"/>
+              </w:rPr>
+            </w:pPr>
+            <w:proofErr w:type="spellStart"/>
+            <w:proofErr w:type="gramStart"/>
+            <w:r>
+              <w:rPr>
+                <w:sz w:val="20"/>
+                <w:szCs w:val="20"/>
+              </w:rPr>
+              <w:t>FunMfgSimulator</w:t>
+            </w:r>
+            <w:proofErr w:type="spellEnd"/>
+            <w:r>
+              <w:rPr>
+                <w:sz w:val="20"/>
+                <w:szCs w:val="20"/>
+              </w:rPr>
+              <w:t>)v02.m</w:t>
+            </w:r>
+            <w:proofErr w:type="gramEnd"/>
+            <w:r>
+              <w:rPr>
+                <w:sz w:val="20"/>
+                <w:szCs w:val="20"/>
+              </w:rPr>
+              <w:t xml:space="preserve"> (which in turn calls on FunMeanFilt_v02.m)</w:t>
+            </w:r>
+          </w:p>
+        </w:tc>
+        <w:tc>
+          <w:tcPr>
+            <w:tcW w:w="2160" w:type="dxa"/>
+          </w:tcPr>
+          <w:p>
+            <w:pPr>
+              <w:rPr>
+                <w:sz w:val="20"/>
+                <w:szCs w:val="20"/>
+              </w:rPr>
+            </w:pPr>
+            <w:r>
+              <w:rPr>
+                <w:sz w:val="20"/>
+                <w:szCs w:val="20"/>
+              </w:rPr>
+              <w:t>Yes, on version 1, anticipate future updates</w:t>
+            </w:r>
+          </w:p>
+        </w:tc>
+        <w:tc>
+          <w:tcPr>
+            <w:tcW w:w="1890" w:type="dxa"/>
+          </w:tcPr>
+          <w:p>
+            <w:pPr>
+              <w:rPr>
+                <w:b/>
+                <w:bCs/>
+                <w:sz w:val="20"/>
+                <w:szCs w:val="20"/>
+              </w:rPr>
+            </w:pPr>
+            <w:r>
+              <w:rPr>
+                <w:b/>
+                <w:bCs/>
+                <w:sz w:val="20"/>
+                <w:szCs w:val="20"/>
+              </w:rPr>
+              <w:t>Script_RiskEvalPlat_v01.m</w:t>
+            </w:r>
+          </w:p>
+        </w:tc>
+      </w:tr>
+      <w:tr>
+        <w:tc>
+          <w:tcPr>
+            <w:tcW w:w="1345" w:type="dxa"/>
+          </w:tcPr>
+          <w:p>
+            <w:pPr>
+              <w:rPr>
+                <w:sz w:val="20"/>
+                <w:szCs w:val="20"/>
+              </w:rPr>
+            </w:pPr>
+            <w:r>
+              <w:rPr>
+                <w:sz w:val="20"/>
+                <w:szCs w:val="20"/>
+              </w:rPr>
+              <w:t xml:space="preserve">M-File </w:t>
+            </w:r>
+            <w:r>
+              <w:rPr>
+                <w:sz w:val="20"/>
+                <w:szCs w:val="20"/>
+              </w:rPr>
+              <w:t>Archive/Practice</w:t>
+            </w:r>
+            <w:r>
+              <w:rPr>
+                <w:sz w:val="20"/>
+                <w:szCs w:val="20"/>
+              </w:rPr>
+              <w:t xml:space="preserve"> Script</w:t>
+            </w:r>
+          </w:p>
+        </w:tc>
+        <w:tc>
+          <w:tcPr>
+            <w:tcW w:w="810" w:type="dxa"/>
+          </w:tcPr>
+          <w:p>
+            <w:pPr>
+              <w:rPr>
+                <w:sz w:val="20"/>
+                <w:szCs w:val="20"/>
+              </w:rPr>
+            </w:pPr>
+            <w:r>
+              <w:rPr>
+                <w:sz w:val="20"/>
+                <w:szCs w:val="20"/>
+              </w:rPr>
+              <w:t>.m</w:t>
+            </w:r>
+          </w:p>
+        </w:tc>
+        <w:tc>
+          <w:tcPr>
+            <w:tcW w:w="3420" w:type="dxa"/>
+          </w:tcPr>
+          <w:p>
+            <w:pPr>
+              <w:rPr>
+                <w:sz w:val="20"/>
+                <w:szCs w:val="20"/>
+              </w:rPr>
+            </w:pPr>
+            <w:r>
+              <w:rPr>
+                <w:sz w:val="20"/>
+                <w:szCs w:val="20"/>
+              </w:rPr>
+              <w:t>Archived practice code for different pieces that were developed in this Project’s experiments</w:t>
+            </w:r>
+          </w:p>
+        </w:tc>
+        <w:tc>
+          <w:tcPr>
+            <w:tcW w:w="2160" w:type="dxa"/>
+          </w:tcPr>
+          <w:p>
+            <w:pPr>
+              <w:rPr>
+                <w:sz w:val="20"/>
+                <w:szCs w:val="20"/>
+              </w:rPr>
+            </w:pPr>
+            <w:r>
+              <w:rPr>
+                <w:sz w:val="20"/>
+                <w:szCs w:val="20"/>
+              </w:rPr>
+              <w:t>No</w:t>
+            </w:r>
+          </w:p>
+        </w:tc>
+        <w:tc>
+          <w:tcPr>
+            <w:tcW w:w="1890" w:type="dxa"/>
+          </w:tcPr>
+          <w:p>
+            <w:pPr>
+              <w:contextualSpacing/>
+              <w:rPr>
+                <w:b/>
+                <w:bCs/>
+                <w:sz w:val="20"/>
+                <w:szCs w:val="20"/>
+              </w:rPr>
+            </w:pPr>
+            <w:r>
+              <w:rPr>
+                <w:b/>
+                <w:bCs/>
+                <w:sz w:val="20"/>
+                <w:szCs w:val="20"/>
+              </w:rPr>
+              <w:t>Prj2_Exp1_Archived</w:t>
+            </w:r>
+            <w:r>
+              <w:rPr>
+                <w:b/>
+                <w:bCs/>
+                <w:sz w:val="20"/>
+                <w:szCs w:val="20"/>
+              </w:rPr>
+              <w:t>-</w:t>
+            </w:r>
+            <w:r>
+              <w:rPr>
+                <w:b/>
+                <w:bCs/>
+                <w:sz w:val="20"/>
+                <w:szCs w:val="20"/>
+              </w:rPr>
+              <w:t>PracticeCode4</w:t>
+            </w:r>
+            <w:r>
+              <w:rPr>
+                <w:b/>
+                <w:bCs/>
+                <w:sz w:val="20"/>
+                <w:szCs w:val="20"/>
+              </w:rPr>
+              <w:t>-</w:t>
+            </w:r>
+            <w:r>
+              <w:rPr>
+                <w:b/>
+                <w:bCs/>
+                <w:sz w:val="20"/>
+                <w:szCs w:val="20"/>
+              </w:rPr>
+              <w:t>Development.m</w:t>
+            </w:r>
+          </w:p>
+          <w:p>
+            <w:pPr>
+              <w:rPr>
+                <w:b/>
+                <w:bCs/>
+                <w:sz w:val="20"/>
+                <w:szCs w:val="20"/>
+              </w:rPr>
+            </w:pPr>
+          </w:p>
+        </w:tc>
+      </w:tr>
+      <w:tr>
+        <w:tc>
+          <w:tcPr>
+            <w:tcW w:w="1345" w:type="dxa"/>
+            <w:shd w:val="clear" w:color="auto" w:fill="B4C6E7" w:themeFill="accent1" w:themeFillTint="66"/>
+          </w:tcPr>
+          <w:p>
+            <w:pPr>
+              <w:rPr>
+                <w:sz w:val="20"/>
+                <w:szCs w:val="20"/>
+              </w:rPr>
+            </w:pPr>
+            <w:r>
+              <w:rPr>
+                <w:sz w:val="20"/>
+                <w:szCs w:val="20"/>
+              </w:rPr>
+              <w:t xml:space="preserve">Folder for function </w:t>
+            </w:r>
+          </w:p>
+        </w:tc>
+        <w:tc>
+          <w:tcPr>
+            <w:tcW w:w="810" w:type="dxa"/>
+            <w:shd w:val="clear" w:color="auto" w:fill="B4C6E7" w:themeFill="accent1" w:themeFillTint="66"/>
+          </w:tcPr>
+          <w:p>
+            <w:pPr>
+              <w:rPr>
+                <w:sz w:val="20"/>
+                <w:szCs w:val="20"/>
+              </w:rPr>
+            </w:pPr>
+            <w:r>
+              <w:rPr>
+                <w:sz w:val="20"/>
+                <w:szCs w:val="20"/>
+              </w:rPr>
+              <w:t>-</w:t>
+            </w:r>
+          </w:p>
+        </w:tc>
+        <w:tc>
+          <w:tcPr>
+            <w:tcW w:w="3420" w:type="dxa"/>
+            <w:shd w:val="clear" w:color="auto" w:fill="B4C6E7" w:themeFill="accent1" w:themeFillTint="66"/>
+          </w:tcPr>
+          <w:p>
+            <w:pPr>
+              <w:rPr>
+                <w:sz w:val="20"/>
+                <w:szCs w:val="20"/>
+              </w:rPr>
+            </w:pPr>
+            <w:r>
+              <w:rPr>
+                <w:sz w:val="20"/>
+                <w:szCs w:val="20"/>
+              </w:rPr>
+              <w:t xml:space="preserve">M-file function from Matlab File Exchange, use is optional in </w:t>
+            </w:r>
+          </w:p>
+        </w:tc>
+        <w:tc>
+          <w:tcPr>
+            <w:tcW w:w="2160" w:type="dxa"/>
+            <w:shd w:val="clear" w:color="auto" w:fill="B4C6E7" w:themeFill="accent1" w:themeFillTint="66"/>
+          </w:tcPr>
+          <w:p>
+            <w:pPr>
+              <w:rPr>
+                <w:sz w:val="20"/>
+                <w:szCs w:val="20"/>
+              </w:rPr>
+            </w:pPr>
+            <w:r>
+              <w:rPr>
+                <w:sz w:val="20"/>
+                <w:szCs w:val="20"/>
+              </w:rPr>
+              <w:t>No</w:t>
+            </w:r>
+          </w:p>
+        </w:tc>
+        <w:tc>
+          <w:tcPr>
+            <w:tcW w:w="1890" w:type="dxa"/>
+            <w:shd w:val="clear" w:color="auto" w:fill="B4C6E7" w:themeFill="accent1" w:themeFillTint="66"/>
+          </w:tcPr>
+          <w:p>
+            <w:pPr>
+              <w:rPr>
+                <w:b/>
+                <w:bCs/>
+                <w:sz w:val="20"/>
+                <w:szCs w:val="20"/>
+              </w:rPr>
+            </w:pPr>
+            <w:proofErr w:type="spellStart"/>
+            <w:r>
+              <w:rPr>
+                <w:b/>
+                <w:bCs/>
+                <w:sz w:val="20"/>
+                <w:szCs w:val="20"/>
+              </w:rPr>
+              <w:t>randfixedsum</w:t>
+            </w:r>
+            <w:proofErr w:type="spellEnd"/>
+          </w:p>
+        </w:tc>
+      </w:tr>
+    </w:tbl>
     <w:p>
       <w:pPr>
         <w:spacing w:after="0" w:line="240" w:lineRule="auto"/>
         <w:contextualSpacing/>
       </w:pPr>
-      <w:r>
-        <w:tab/>
-        <w:t xml:space="preserve">Functions used: </w:t>
-      </w:r>
-    </w:p>
-    <w:p>
-      <w:pPr>
-        <w:spacing w:after="0" w:line="240" w:lineRule="auto"/>
-        <w:ind w:firstLine="720"/>
-        <w:contextualSpacing/>
-      </w:pPr>
-      <w:r>
-        <w:t xml:space="preserve">Output dataset: </w:t>
-      </w:r>
-    </w:p>
-    <w:p>
-      <w:pPr>
-        <w:spacing w:after="0" w:line="240" w:lineRule="auto"/>
-        <w:contextualSpacing/>
-      </w:pPr>
-      <w:r>
-        <w:tab/>
-        <w:t>Input dataset:</w:t>
-      </w:r>
-    </w:p>
-    <w:p>
-      <w:pPr>
-        <w:spacing w:after="0" w:line="240" w:lineRule="auto"/>
-        <w:contextualSpacing/>
-      </w:pPr>
-    </w:p>
-    <w:p>
-      <w:pPr>
-        <w:spacing w:after="0" w:line="240" w:lineRule="auto"/>
-        <w:contextualSpacing/>
-      </w:pPr>
-      <w:r>
-        <w:t>MfgAnalyzerV</w:t>
-      </w:r>
-      <w:r>
-        <w:t>2</w:t>
-      </w:r>
-      <w:r>
-        <w:t>.m</w:t>
-      </w:r>
-    </w:p>
-    <w:p>
-      <w:pPr>
-        <w:spacing w:after="0" w:line="240" w:lineRule="auto"/>
-        <w:ind w:firstLine="720"/>
-        <w:contextualSpacing/>
-      </w:pPr>
-      <w:r>
-        <w:t>Used in: testsV6</w:t>
-      </w:r>
-    </w:p>
-    <w:p>
-      <w:pPr>
-        <w:spacing w:after="0" w:line="240" w:lineRule="auto"/>
-        <w:contextualSpacing/>
-      </w:pPr>
-      <w:r>
-        <w:tab/>
-        <w:t>Functions used: meanfilt2</w:t>
-      </w:r>
-    </w:p>
-    <w:p>
-      <w:pPr>
-        <w:spacing w:after="0" w:line="240" w:lineRule="auto"/>
-        <w:ind w:firstLine="720"/>
-        <w:contextualSpacing/>
-      </w:pPr>
-      <w:r>
-        <w:t xml:space="preserve">Output dataset: </w:t>
-      </w:r>
-    </w:p>
-    <w:p>
-      <w:pPr>
-        <w:spacing w:after="0" w:line="240" w:lineRule="auto"/>
-        <w:contextualSpacing/>
-      </w:pPr>
-      <w:r>
-        <w:tab/>
-        <w:t>Input dataset:</w:t>
-      </w:r>
-    </w:p>
-    <w:p>
-      <w:pPr>
-        <w:spacing w:after="0" w:line="240" w:lineRule="auto"/>
-        <w:contextualSpacing/>
-      </w:pPr>
-    </w:p>
-    <w:p>
-      <w:pPr>
-        <w:spacing w:after="0" w:line="240" w:lineRule="auto"/>
-        <w:contextualSpacing/>
-      </w:pPr>
-      <w:r>
-        <w:t>MakePlots2</w:t>
-      </w:r>
-      <w:r>
-        <w:t>.m</w:t>
-      </w:r>
-    </w:p>
-    <w:p>
-      <w:pPr>
-        <w:spacing w:after="0" w:line="240" w:lineRule="auto"/>
-        <w:ind w:firstLine="720"/>
-        <w:contextualSpacing/>
-      </w:pPr>
-      <w:r>
-        <w:t>Used in: testsV6</w:t>
-      </w:r>
-    </w:p>
-    <w:p>
-      <w:pPr>
-        <w:spacing w:after="0" w:line="240" w:lineRule="auto"/>
-        <w:contextualSpacing/>
-      </w:pPr>
-      <w:r>
-        <w:tab/>
-        <w:t xml:space="preserve">Functions used: </w:t>
-      </w:r>
-    </w:p>
-    <w:p>
-      <w:pPr>
-        <w:spacing w:after="0" w:line="240" w:lineRule="auto"/>
-        <w:ind w:firstLine="720"/>
-        <w:contextualSpacing/>
-      </w:pPr>
-      <w:r>
-        <w:t xml:space="preserve">Output dataset: </w:t>
-      </w:r>
-    </w:p>
-    <w:p>
-      <w:pPr>
-        <w:spacing w:after="0" w:line="240" w:lineRule="auto"/>
-        <w:contextualSpacing/>
-      </w:pPr>
-      <w:r>
-        <w:tab/>
-        <w:t>Input dataset: Experiment</w:t>
-      </w:r>
-    </w:p>
-    <w:p>
-      <w:pPr>
-        <w:spacing w:after="0" w:line="240" w:lineRule="auto"/>
-        <w:contextualSpacing/>
-      </w:pPr>
-    </w:p>
-    <w:p>
-      <w:pPr>
-        <w:spacing w:after="0" w:line="240" w:lineRule="auto"/>
-        <w:contextualSpacing/>
-      </w:pPr>
-      <w:r>
-        <w:t>Prj2_Exp1_ArchivedPracticeCode4Development</w:t>
-      </w:r>
-    </w:p>
-    <w:p>
-      <w:pPr>
-        <w:spacing w:after="0" w:line="240" w:lineRule="auto"/>
-        <w:contextualSpacing/>
-      </w:pPr>
-    </w:p>
-    <w:p>
-      <w:pPr>
-        <w:spacing w:after="0" w:line="240" w:lineRule="auto"/>
-        <w:contextualSpacing/>
-      </w:pPr>
-      <w:r>
-        <w:t>ExperimentSet.mat</w:t>
-      </w:r>
-    </w:p>
-    <w:p>
-      <w:pPr>
-        <w:spacing w:after="0" w:line="240" w:lineRule="auto"/>
-        <w:contextualSpacing/>
-      </w:pPr>
-    </w:p>
-    <w:p>
-      <w:pPr>
-        <w:spacing w:after="0" w:line="240" w:lineRule="auto"/>
-        <w:contextualSpacing/>
-      </w:pPr>
-      <w:r>
-        <w:t>testsV6.m</w:t>
-      </w:r>
-    </w:p>
-    <w:p>
-      <w:pPr>
-        <w:spacing w:after="0" w:line="240" w:lineRule="auto"/>
-        <w:contextualSpacing/>
-      </w:pPr>
-    </w:p>
-    <w:p>
-      <w:pPr>
-        <w:spacing w:after="0" w:line="240" w:lineRule="auto"/>
-        <w:contextualSpacing/>
-      </w:pPr>
-      <w:r>
-        <w:t>randfixedsum Folder</w:t>
-      </w:r>
       <w:bookmarkStart w:id="0" w:name="_GoBack"/>
       <w:bookmarkEnd w:id="0"/>
     </w:p>
@@ -733,6 +1871,25 @@
     <w:semiHidden/>
     <w:unhideWhenUsed/>
   </w:style>
+  <w:style w:type="table" w:styleId="TableGrid">
+    <w:name w:val="Table Grid"/>
+    <w:basedOn w:val="TableNormal"/>
+    <w:uiPriority w:val="39"/>
+    <w:rsid w:val="00454BD4"/>
+    <w:pPr>
+      <w:spacing w:after="0" w:line="240" w:lineRule="auto"/>
+    </w:pPr>
+    <w:tblPr>
+      <w:tblBorders>
+        <w:top w:val="single" w:sz="4" w:space="0" w:color="auto"/>
+        <w:left w:val="single" w:sz="4" w:space="0" w:color="auto"/>
+        <w:bottom w:val="single" w:sz="4" w:space="0" w:color="auto"/>
+        <w:right w:val="single" w:sz="4" w:space="0" w:color="auto"/>
+        <w:insideH w:val="single" w:sz="4" w:space="0" w:color="auto"/>
+        <w:insideV w:val="single" w:sz="4" w:space="0" w:color="auto"/>
+      </w:tblBorders>
+    </w:tblPr>
+  </w:style>
 </w:styles>
 </file>
 

</xml_diff>